<commit_message>
submission service completo, exceptions entendidas
</commit_message>
<xml_diff>
--- a/Documentacion/PasoPaso_filtro.docx
+++ b/Documentacion/PasoPaso_filtro.docx
@@ -1365,6 +1365,75 @@
           <w:szCs w:val="22"/>
         </w:rPr>
         <w:t>.</w:t>
+      </w:r>
+      <w:r>
+        <w:rPr>
+          <w:sz w:val="22"/>
+          <w:szCs w:val="22"/>
+        </w:rPr>
+        <w:t xml:space="preserve"> Esto aplica para todos los atributos de las entidades que son de tipo “</w:t>
+      </w:r>
+      <w:proofErr w:type="spellStart"/>
+      <w:r>
+        <w:rPr>
+          <w:sz w:val="22"/>
+          <w:szCs w:val="22"/>
+        </w:rPr>
+        <w:t>text</w:t>
+      </w:r>
+      <w:proofErr w:type="spellEnd"/>
+      <w:r>
+        <w:rPr>
+          <w:sz w:val="22"/>
+          <w:szCs w:val="22"/>
+        </w:rPr>
+        <w:t>”, también se puede poner “</w:t>
+      </w:r>
+      <w:r>
+        <w:rPr>
+          <w:sz w:val="22"/>
+          <w:szCs w:val="22"/>
+        </w:rPr>
+        <w:t>@</w:t>
+      </w:r>
+      <w:proofErr w:type="spellStart"/>
+      <w:r>
+        <w:rPr>
+          <w:sz w:val="22"/>
+          <w:szCs w:val="22"/>
+        </w:rPr>
+        <w:t>Column</w:t>
+      </w:r>
+      <w:proofErr w:type="spellEnd"/>
+      <w:r>
+        <w:rPr>
+          <w:sz w:val="22"/>
+          <w:szCs w:val="22"/>
+        </w:rPr>
+        <w:t>(</w:t>
+      </w:r>
+      <w:proofErr w:type="spellStart"/>
+      <w:r>
+        <w:rPr>
+          <w:sz w:val="22"/>
+          <w:szCs w:val="22"/>
+        </w:rPr>
+        <w:t>columnDefinition</w:t>
+      </w:r>
+      <w:proofErr w:type="spellEnd"/>
+      <w:r>
+        <w:rPr>
+          <w:sz w:val="22"/>
+          <w:szCs w:val="22"/>
+        </w:rPr>
+        <w:t xml:space="preserve"> = "TEXT")</w:t>
+      </w:r>
+      <w:r>
+        <w:rPr>
+          <w:sz w:val="22"/>
+          <w:szCs w:val="22"/>
+        </w:rPr>
+        <w:t>”</w:t>
       </w:r>
     </w:p>
     <w:p>
@@ -1615,6 +1684,9 @@
         </mc:AlternateContent>
       </w:r>
       <w:r>
+        <w:rPr>
+          <w:noProof/>
+        </w:rPr>
         <w:drawing>
           <wp:inline distT="0" distB="0" distL="0" distR="0" wp14:anchorId="7D83E50D" wp14:editId="04221CFC">
             <wp:extent cx="5400040" cy="2822575"/>
@@ -1681,6 +1753,7 @@
           <w:sz w:val="22"/>
           <w:szCs w:val="22"/>
         </w:rPr>
+        <w:lastRenderedPageBreak/>
         <w:t>Crear los DTO de request y de response</w:t>
       </w:r>
       <w:r>
@@ -1722,7 +1795,6 @@
           <w:sz w:val="22"/>
           <w:szCs w:val="22"/>
         </w:rPr>
-        <w:lastRenderedPageBreak/>
         <w:t>“@Builder”</w:t>
       </w:r>
     </w:p>
@@ -2245,6 +2317,7 @@
       </w:pPr>
       <w:r>
         <w:rPr>
+          <w:noProof/>
           <w:sz w:val="22"/>
           <w:szCs w:val="22"/>
         </w:rPr>
@@ -2368,21 +2441,7 @@
           <w:sz w:val="22"/>
           <w:szCs w:val="22"/>
         </w:rPr>
-        <w:t>, está ubicado en</w:t>
-      </w:r>
-      <w:r>
-        <w:rPr>
-          <w:sz w:val="22"/>
-          <w:szCs w:val="22"/>
-        </w:rPr>
-        <w:t xml:space="preserve"> la carpeta “abstract_services”</w:t>
-      </w:r>
-      <w:r>
-        <w:rPr>
-          <w:sz w:val="22"/>
-          <w:szCs w:val="22"/>
-        </w:rPr>
-        <w:t>.</w:t>
+        <w:t>, está ubicado en la carpeta “abstract_services”.</w:t>
       </w:r>
     </w:p>
     <w:p>
@@ -2395,6 +2454,9 @@
         </w:rPr>
       </w:pPr>
       <w:r>
+        <w:rPr>
+          <w:noProof/>
+        </w:rPr>
         <w:drawing>
           <wp:inline distT="0" distB="0" distL="0" distR="0" wp14:anchorId="014FC626" wp14:editId="5F943E05">
             <wp:extent cx="4054016" cy="1662990"/>
@@ -2549,6 +2611,7 @@
           <w:sz w:val="22"/>
           <w:szCs w:val="22"/>
         </w:rPr>
+        <w:lastRenderedPageBreak/>
         <w:t>Nota 1:</w:t>
       </w:r>
       <w:r>
@@ -2612,49 +2675,7 @@
           <w:sz w:val="22"/>
           <w:szCs w:val="22"/>
         </w:rPr>
-        <w:t xml:space="preserve">s de REQUEST </w:t>
-      </w:r>
-      <w:r>
-        <w:rPr>
-          <w:sz w:val="22"/>
-          <w:szCs w:val="22"/>
-        </w:rPr>
-        <w:t>“#nombreEntidadR</w:t>
-      </w:r>
-      <w:r>
-        <w:rPr>
-          <w:sz w:val="22"/>
-          <w:szCs w:val="22"/>
-        </w:rPr>
-        <w:t>eq</w:t>
-      </w:r>
-      <w:r>
-        <w:rPr>
-          <w:sz w:val="22"/>
-          <w:szCs w:val="22"/>
-        </w:rPr>
-        <w:t>.java”,</w:t>
-      </w:r>
-      <w:r>
-        <w:rPr>
-          <w:sz w:val="22"/>
-          <w:szCs w:val="22"/>
-        </w:rPr>
-        <w:t xml:space="preserve"> RESPONSE </w:t>
-      </w:r>
-      <w:r>
-        <w:rPr>
-          <w:sz w:val="22"/>
-          <w:szCs w:val="22"/>
-        </w:rPr>
-        <w:t>“#nombreEntidadResp.java”</w:t>
-      </w:r>
-      <w:r>
-        <w:rPr>
-          <w:sz w:val="22"/>
-          <w:szCs w:val="22"/>
-        </w:rPr>
-        <w:t>.</w:t>
+        <w:t>s de REQUEST “#nombreEntidadReq.java”, RESPONSE “#nombreEntidadResp.java”.</w:t>
       </w:r>
     </w:p>
     <w:p>
@@ -2677,7 +2698,6 @@
           <w:sz w:val="22"/>
           <w:szCs w:val="22"/>
         </w:rPr>
-        <w:lastRenderedPageBreak/>
         <w:t>Nota 2:</w:t>
       </w:r>
       <w:r>
@@ -2740,6 +2760,7 @@
       </w:pPr>
       <w:r>
         <w:rPr>
+          <w:noProof/>
           <w:sz w:val="22"/>
           <w:szCs w:val="22"/>
         </w:rPr>
@@ -2912,21 +2933,7 @@
           <w:sz w:val="22"/>
           <w:szCs w:val="22"/>
         </w:rPr>
-        <w:t>“@</w:t>
-      </w:r>
-      <w:r>
-        <w:rPr>
-          <w:sz w:val="22"/>
-          <w:szCs w:val="22"/>
-        </w:rPr>
-        <w:t>Super</w:t>
-      </w:r>
-      <w:r>
-        <w:rPr>
-          <w:sz w:val="22"/>
-          <w:szCs w:val="22"/>
-        </w:rPr>
-        <w:t>Builder”</w:t>
+        <w:t>“@SuperBuilder”</w:t>
       </w:r>
     </w:p>
     <w:p>
@@ -3018,6 +3025,7 @@
       </w:pPr>
       <w:r>
         <w:rPr>
+          <w:noProof/>
           <w:sz w:val="22"/>
           <w:szCs w:val="22"/>
         </w:rPr>
@@ -3162,6 +3170,7 @@
       </w:pPr>
       <w:r>
         <w:rPr>
+          <w:noProof/>
           <w:sz w:val="22"/>
           <w:szCs w:val="22"/>
         </w:rPr>
@@ -3229,6 +3238,7 @@
           <w:sz w:val="22"/>
           <w:szCs w:val="22"/>
         </w:rPr>
+        <w:lastRenderedPageBreak/>
         <w:t xml:space="preserve">Creo el </w:t>
       </w:r>
       <w:r>
@@ -3342,7 +3352,6 @@
           <w:sz w:val="22"/>
           <w:szCs w:val="22"/>
         </w:rPr>
-        <w:lastRenderedPageBreak/>
         <w:t>“</w:t>
       </w:r>
       <w:r>
@@ -3681,6 +3690,9 @@
         </w:rPr>
       </w:pPr>
       <w:r>
+        <w:rPr>
+          <w:noProof/>
+        </w:rPr>
         <w:drawing>
           <wp:inline distT="0" distB="0" distL="0" distR="0" wp14:anchorId="62366E3F" wp14:editId="46ACDB84">
             <wp:extent cx="4386797" cy="2833054"/>
@@ -3849,6 +3861,7 @@
       </w:pPr>
       <w:r>
         <w:rPr>
+          <w:noProof/>
           <w:sz w:val="22"/>
           <w:szCs w:val="22"/>
         </w:rPr>
@@ -3916,6 +3929,7 @@
           <w:sz w:val="22"/>
           <w:szCs w:val="22"/>
         </w:rPr>
+        <w:lastRenderedPageBreak/>
         <w:t>Se crea carpeta con nombre “messages” dentro de la carpeta “utils” y dentro se crea una clase de nombre “</w:t>
       </w:r>
       <w:r>
@@ -3923,15 +3937,7 @@
           <w:sz w:val="22"/>
           <w:szCs w:val="22"/>
         </w:rPr>
-        <w:t xml:space="preserve">ErrorMessages” que se encarga de enviar un mensaje </w:t>
-      </w:r>
-      <w:r>
-        <w:rPr>
-          <w:sz w:val="22"/>
-          <w:szCs w:val="22"/>
-        </w:rPr>
-        <w:lastRenderedPageBreak/>
-        <w:t>de error personalizado cuando no se encuentra un id</w:t>
+        <w:t>ErrorMessages” que se encarga de enviar un mensaje de error personalizado cuando no se encuentra un id</w:t>
       </w:r>
       <w:r>
         <w:rPr>
@@ -4033,6 +4039,7 @@
       </w:pPr>
       <w:r>
         <w:rPr>
+          <w:noProof/>
           <w:sz w:val="22"/>
           <w:szCs w:val="22"/>
         </w:rPr>
@@ -4263,137 +4270,7 @@
     </w:p>
     <w:p>
       <w:pPr>
-        <w:pStyle w:val="Prrafodelista"/>
-        <w:numPr>
-          <w:ilvl w:val="0"/>
-          <w:numId w:val="4"/>
-        </w:numPr>
-        <w:jc w:val="both"/>
-        <w:rPr>
-          <w:sz w:val="22"/>
-          <w:szCs w:val="22"/>
-        </w:rPr>
-      </w:pPr>
-      <w:r>
-        <w:rPr>
-          <w:sz w:val="22"/>
-          <w:szCs w:val="22"/>
-        </w:rPr>
-        <w:t>Pedirle ayuda con el manejo de errores, como hacer varias excepciones.</w:t>
-      </w:r>
-    </w:p>
-    <w:p>
-      <w:pPr>
-        <w:pStyle w:val="Prrafodelista"/>
-        <w:numPr>
-          <w:ilvl w:val="0"/>
-          <w:numId w:val="4"/>
-        </w:numPr>
-        <w:jc w:val="both"/>
-        <w:rPr>
-          <w:sz w:val="22"/>
-          <w:szCs w:val="22"/>
-        </w:rPr>
-      </w:pPr>
-      <w:r>
-        <w:rPr>
-          <w:sz w:val="22"/>
-          <w:szCs w:val="22"/>
-        </w:rPr>
-        <w:t xml:space="preserve">Preguntar </w:t>
-      </w:r>
-      <w:r>
-        <w:rPr>
-          <w:sz w:val="22"/>
-          <w:szCs w:val="22"/>
-        </w:rPr>
-        <w:t>cómo</w:t>
-      </w:r>
-      <w:r>
-        <w:rPr>
-          <w:sz w:val="22"/>
-          <w:szCs w:val="22"/>
-        </w:rPr>
-        <w:t xml:space="preserve"> se llena los entityToResponse y los requestToEntity</w:t>
-      </w:r>
-      <w:r>
-        <w:rPr>
-          <w:sz w:val="22"/>
-          <w:szCs w:val="22"/>
-        </w:rPr>
-        <w:t xml:space="preserve"> con ese mierdero</w:t>
-      </w:r>
-      <w:r>
-        <w:rPr>
-          <w:sz w:val="22"/>
-          <w:szCs w:val="22"/>
-        </w:rPr>
-        <w:t>.</w:t>
-      </w:r>
-    </w:p>
-    <w:p>
-      <w:pPr>
-        <w:pStyle w:val="Prrafodelista"/>
-        <w:numPr>
-          <w:ilvl w:val="0"/>
-          <w:numId w:val="4"/>
-        </w:numPr>
-        <w:jc w:val="both"/>
-        <w:rPr>
-          <w:sz w:val="22"/>
-          <w:szCs w:val="22"/>
-        </w:rPr>
-      </w:pPr>
-      <w:r>
-        <w:rPr>
-          <w:sz w:val="22"/>
-          <w:szCs w:val="22"/>
-        </w:rPr>
-        <w:t xml:space="preserve">Preguntar si a todos los atributos de tipo TEXT se les puede aplicar la misma </w:t>
-      </w:r>
-      <w:r>
-        <w:rPr>
-          <w:sz w:val="22"/>
-          <w:szCs w:val="22"/>
-        </w:rPr>
-        <w:t>anotación “@Lob” que tiene “</w:t>
-      </w:r>
-      <w:proofErr w:type="spellStart"/>
-      <w:r>
-        <w:rPr>
-          <w:sz w:val="22"/>
-          <w:szCs w:val="22"/>
-        </w:rPr>
-        <w:t>content</w:t>
-      </w:r>
-      <w:proofErr w:type="spellEnd"/>
-      <w:r>
-        <w:rPr>
-          <w:sz w:val="22"/>
-          <w:szCs w:val="22"/>
-        </w:rPr>
-        <w:t>” de la entidad “</w:t>
-      </w:r>
-      <w:proofErr w:type="spellStart"/>
-      <w:r>
-        <w:rPr>
-          <w:sz w:val="22"/>
-          <w:szCs w:val="22"/>
-        </w:rPr>
-        <w:t>Submission</w:t>
-      </w:r>
-      <w:proofErr w:type="spellEnd"/>
-      <w:r>
-        <w:rPr>
-          <w:sz w:val="22"/>
-          <w:szCs w:val="22"/>
-        </w:rPr>
-        <w:t>”.</w:t>
-      </w:r>
-    </w:p>
-    <w:p>
-      <w:pPr>
-        <w:pStyle w:val="Prrafodelista"/>
+        <w:ind w:left="360"/>
         <w:jc w:val="both"/>
         <w:rPr>
           <w:sz w:val="22"/>

</xml_diff>